<commit_message>
TP4 - Détection des collisions
</commit_message>
<xml_diff>
--- a/TP4/CR_TP4_TianningMA.docx
+++ b/TP4/CR_TP4_TianningMA.docx
@@ -302,7 +302,7 @@
           <w:sz w:val="32"/>
           <w:szCs w:val="32"/>
         </w:rPr>
-        <w:t>23</w:t>
+        <w:t>30</w:t>
       </w:r>
       <w:r>
         <w:rPr>
@@ -1648,8 +1648,8 @@
         </w:rPr>
         <w:lastRenderedPageBreak/>
         <w:drawing>
-          <wp:inline distT="0" distB="0" distL="0" distR="0" wp14:anchorId="32A23F3E" wp14:editId="20C17AA6">
-            <wp:extent cx="6645910" cy="3627755"/>
+          <wp:inline distT="0" distB="0" distL="0" distR="0" wp14:anchorId="37F30816" wp14:editId="694F41F9">
+            <wp:extent cx="6645910" cy="3582670"/>
             <wp:effectExtent l="0" t="0" r="2540" b="0"/>
             <wp:docPr id="1" name="图片 1"/>
             <wp:cNvGraphicFramePr>
@@ -1671,7 +1671,206 @@
                   <pic:spPr>
                     <a:xfrm>
                       <a:off x="0" y="0"/>
-                      <a:ext cx="6645910" cy="3627755"/>
+                      <a:ext cx="6645910" cy="3582670"/>
+                    </a:xfrm>
+                    <a:prstGeom prst="rect">
+                      <a:avLst/>
+                    </a:prstGeom>
+                  </pic:spPr>
+                </pic:pic>
+              </a:graphicData>
+            </a:graphic>
+          </wp:inline>
+        </w:drawing>
+      </w:r>
+    </w:p>
+    <w:p>
+      <w:pPr>
+        <w:jc w:val="both"/>
+      </w:pPr>
+      <w:r>
+        <w:rPr>
+          <w:noProof/>
+        </w:rPr>
+        <w:drawing>
+          <wp:inline distT="0" distB="0" distL="0" distR="0" wp14:anchorId="6978DED1" wp14:editId="2A206448">
+            <wp:extent cx="6645910" cy="3552825"/>
+            <wp:effectExtent l="0" t="0" r="2540" b="9525"/>
+            <wp:docPr id="5" name="图片 5"/>
+            <wp:cNvGraphicFramePr>
+              <a:graphicFrameLocks xmlns:a="http://schemas.openxmlformats.org/drawingml/2006/main" noChangeAspect="1"/>
+            </wp:cNvGraphicFramePr>
+            <a:graphic xmlns:a="http://schemas.openxmlformats.org/drawingml/2006/main">
+              <a:graphicData uri="http://schemas.openxmlformats.org/drawingml/2006/picture">
+                <pic:pic xmlns:pic="http://schemas.openxmlformats.org/drawingml/2006/picture">
+                  <pic:nvPicPr>
+                    <pic:cNvPr id="1" name=""/>
+                    <pic:cNvPicPr/>
+                  </pic:nvPicPr>
+                  <pic:blipFill>
+                    <a:blip r:embed="rId7"/>
+                    <a:stretch>
+                      <a:fillRect/>
+                    </a:stretch>
+                  </pic:blipFill>
+                  <pic:spPr>
+                    <a:xfrm>
+                      <a:off x="0" y="0"/>
+                      <a:ext cx="6645910" cy="3552825"/>
+                    </a:xfrm>
+                    <a:prstGeom prst="rect">
+                      <a:avLst/>
+                    </a:prstGeom>
+                  </pic:spPr>
+                </pic:pic>
+              </a:graphicData>
+            </a:graphic>
+          </wp:inline>
+        </w:drawing>
+      </w:r>
+    </w:p>
+    <w:p>
+      <w:pPr>
+        <w:jc w:val="both"/>
+      </w:pPr>
+    </w:p>
+    <w:p>
+      <w:pPr>
+        <w:pStyle w:val="2"/>
+      </w:pPr>
+      <w:r>
+        <w:t>Etape 2</w:t>
+      </w:r>
+      <w:r>
+        <w:t xml:space="preserve"> Déterminer le triangle où se trouve la sphère</w:t>
+      </w:r>
+    </w:p>
+    <w:p>
+      <w:pPr>
+        <w:jc w:val="both"/>
+      </w:pPr>
+    </w:p>
+    <w:p>
+      <w:pPr>
+        <w:jc w:val="both"/>
+      </w:pPr>
+      <w:r>
+        <w:t xml:space="preserve">Pour trouver le triangle où se trouve la collision avec l’objet, comme vu dans le sujet, j’utilise une forme d’interpolation barycentrique sur les sommets du triangles. </w:t>
+      </w:r>
+      <w:r>
+        <w:t xml:space="preserve"> En parcourant les triangles, je pourrais trouver la hauteur exacte du terrain sur lequel se trouve l’objet.</w:t>
+      </w:r>
+    </w:p>
+    <w:p>
+      <w:pPr>
+        <w:jc w:val="both"/>
+      </w:pPr>
+      <w:r>
+        <w:rPr>
+          <w:noProof/>
+        </w:rPr>
+        <w:lastRenderedPageBreak/>
+        <mc:AlternateContent>
+          <mc:Choice Requires="wps">
+            <w:drawing>
+              <wp:anchor distT="0" distB="0" distL="114300" distR="114300" simplePos="0" relativeHeight="251659264" behindDoc="0" locked="0" layoutInCell="1" allowOverlap="1" wp14:anchorId="492F3F52" wp14:editId="56F1DBCA">
+                <wp:simplePos x="0" y="0"/>
+                <wp:positionH relativeFrom="column">
+                  <wp:posOffset>3329762</wp:posOffset>
+                </wp:positionH>
+                <wp:positionV relativeFrom="paragraph">
+                  <wp:posOffset>1353510</wp:posOffset>
+                </wp:positionV>
+                <wp:extent cx="45719" cy="914400"/>
+                <wp:effectExtent l="38100" t="0" r="69215" b="57150"/>
+                <wp:wrapNone/>
+                <wp:docPr id="4" name="直接箭头连接符 4"/>
+                <wp:cNvGraphicFramePr/>
+                <a:graphic xmlns:a="http://schemas.openxmlformats.org/drawingml/2006/main">
+                  <a:graphicData uri="http://schemas.microsoft.com/office/word/2010/wordprocessingShape">
+                    <wps:wsp>
+                      <wps:cNvCnPr/>
+                      <wps:spPr>
+                        <a:xfrm>
+                          <a:off x="0" y="0"/>
+                          <a:ext cx="45719" cy="914400"/>
+                        </a:xfrm>
+                        <a:prstGeom prst="straightConnector1">
+                          <a:avLst/>
+                        </a:prstGeom>
+                        <a:ln>
+                          <a:tailEnd type="triangle"/>
+                        </a:ln>
+                      </wps:spPr>
+                      <wps:style>
+                        <a:lnRef idx="3">
+                          <a:schemeClr val="accent2"/>
+                        </a:lnRef>
+                        <a:fillRef idx="0">
+                          <a:schemeClr val="accent2"/>
+                        </a:fillRef>
+                        <a:effectRef idx="2">
+                          <a:schemeClr val="accent2"/>
+                        </a:effectRef>
+                        <a:fontRef idx="minor">
+                          <a:schemeClr val="tx1"/>
+                        </a:fontRef>
+                      </wps:style>
+                      <wps:bodyPr/>
+                    </wps:wsp>
+                  </a:graphicData>
+                </a:graphic>
+                <wp14:sizeRelH relativeFrom="margin">
+                  <wp14:pctWidth>0</wp14:pctWidth>
+                </wp14:sizeRelH>
+                <wp14:sizeRelV relativeFrom="margin">
+                  <wp14:pctHeight>0</wp14:pctHeight>
+                </wp14:sizeRelV>
+              </wp:anchor>
+            </w:drawing>
+          </mc:Choice>
+          <mc:Fallback>
+            <w:pict>
+              <v:shapetype w14:anchorId="27776867" id="_x0000_t32" coordsize="21600,21600" o:spt="32" o:oned="t" path="m,l21600,21600e" filled="f">
+                <v:path arrowok="t" fillok="f" o:connecttype="none"/>
+                <o:lock v:ext="edit" shapetype="t"/>
+              </v:shapetype>
+              <v:shape id="直接箭头连接符 4" o:spid="_x0000_s1026" type="#_x0000_t32" style="position:absolute;margin-left:262.2pt;margin-top:106.6pt;width:3.6pt;height:1in;z-index:251659264;visibility:visible;mso-wrap-style:square;mso-width-percent:0;mso-height-percent:0;mso-wrap-distance-left:9pt;mso-wrap-distance-top:0;mso-wrap-distance-right:9pt;mso-wrap-distance-bottom:0;mso-position-horizontal:absolute;mso-position-horizontal-relative:text;mso-position-vertical:absolute;mso-position-vertical-relative:text;mso-width-percent:0;mso-height-percent:0;mso-width-relative:margin;mso-height-relative:margin" o:gfxdata="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" strokecolor="#ed7d31 [3205]" strokeweight="1.5pt">
+                <v:stroke endarrow="block" joinstyle="miter"/>
+              </v:shape>
+            </w:pict>
+          </mc:Fallback>
+        </mc:AlternateContent>
+      </w:r>
+      <w:r>
+        <w:rPr>
+          <w:noProof/>
+        </w:rPr>
+        <w:drawing>
+          <wp:inline distT="0" distB="0" distL="0" distR="0" wp14:anchorId="7F99867E" wp14:editId="3B7D1FCB">
+            <wp:extent cx="6645910" cy="3611880"/>
+            <wp:effectExtent l="0" t="0" r="2540" b="7620"/>
+            <wp:docPr id="2" name="图片 2"/>
+            <wp:cNvGraphicFramePr>
+              <a:graphicFrameLocks xmlns:a="http://schemas.openxmlformats.org/drawingml/2006/main" noChangeAspect="1"/>
+            </wp:cNvGraphicFramePr>
+            <a:graphic xmlns:a="http://schemas.openxmlformats.org/drawingml/2006/main">
+              <a:graphicData uri="http://schemas.openxmlformats.org/drawingml/2006/picture">
+                <pic:pic xmlns:pic="http://schemas.openxmlformats.org/drawingml/2006/picture">
+                  <pic:nvPicPr>
+                    <pic:cNvPr id="1" name=""/>
+                    <pic:cNvPicPr/>
+                  </pic:nvPicPr>
+                  <pic:blipFill>
+                    <a:blip r:embed="rId8"/>
+                    <a:stretch>
+                      <a:fillRect/>
+                    </a:stretch>
+                  </pic:blipFill>
+                  <pic:spPr>
+                    <a:xfrm>
+                      <a:off x="0" y="0"/>
+                      <a:ext cx="6673900" cy="3627092"/>
                     </a:xfrm>
                     <a:prstGeom prst="rect">
                       <a:avLst/>

</xml_diff>